<commit_message>
Melhorias / correções no gerador de docx
</commit_message>
<xml_diff>
--- a/bhadrasana/docx/relatorio.docx
+++ b/bhadrasana/docx/relatorio.docx
@@ -8,7 +8,6 @@
         <w:tblW w:w="9498" w:type="dxa"/>
         <w:jc w:val="left"/>
         <w:tblInd w:w="-142" w:type="dxa"/>
-        <w:tblBorders/>
         <w:tblCellMar>
           <w:top w:w="0" w:type="dxa"/>
           <w:left w:w="71" w:type="dxa"/>
@@ -18,8 +17,8 @@
       </w:tblPr>
       <w:tblGrid>
         <w:gridCol w:w="2119"/>
-        <w:gridCol w:w="5941"/>
-        <w:gridCol w:w="1438"/>
+        <w:gridCol w:w="5940"/>
+        <w:gridCol w:w="1439"/>
       </w:tblGrid>
       <w:tr>
         <w:trPr/>
@@ -33,6 +32,7 @@
             <w:pPr>
               <w:pStyle w:val="Normal"/>
               <w:tabs>
+                <w:tab w:val="clear" w:pos="720"/>
                 <w:tab w:val="left" w:pos="179" w:leader="none"/>
               </w:tabs>
               <w:snapToGrid w:val="false"/>
@@ -45,7 +45,7 @@
                 <v:shape id="ole_rId2" style="width:98.9pt;height:52.35pt" o:ole="">
                   <v:imagedata r:id="rId3" o:title=""/>
                 </v:shape>
-                <o:OLEObject Type="Embed" ProgID="" ShapeID="ole_rId2" DrawAspect="Content" ObjectID="_678709129" r:id="rId2"/>
+                <o:OLEObject Type="Embed" ProgID="" ShapeID="ole_rId2" DrawAspect="Content" ObjectID="_1663841673" r:id="rId2"/>
               </w:object>
             </w:r>
             <w:r>
@@ -56,7 +56,7 @@
         </w:tc>
         <w:tc>
           <w:tcPr>
-            <w:tcW w:w="5941" w:type="dxa"/>
+            <w:tcW w:w="5940" w:type="dxa"/>
             <w:tcBorders/>
             <w:shd w:fill="auto" w:val="clear"/>
           </w:tcPr>
@@ -68,6 +68,7 @@
                 <w:numId w:val="2"/>
               </w:numPr>
               <w:tabs>
+                <w:tab w:val="clear" w:pos="720"/>
                 <w:tab w:val="left" w:pos="0" w:leader="none"/>
               </w:tabs>
               <w:snapToGrid w:val="false"/>
@@ -93,6 +94,7 @@
                 <w:numId w:val="2"/>
               </w:numPr>
               <w:tabs>
+                <w:tab w:val="clear" w:pos="720"/>
                 <w:tab w:val="left" w:pos="0" w:leader="none"/>
               </w:tabs>
               <w:snapToGrid w:val="false"/>
@@ -115,6 +117,7 @@
             <w:pPr>
               <w:pStyle w:val="Normal"/>
               <w:tabs>
+                <w:tab w:val="clear" w:pos="720"/>
                 <w:tab w:val="left" w:pos="0" w:leader="none"/>
               </w:tabs>
               <w:spacing w:lineRule="exact" w:line="280"/>
@@ -135,6 +138,7 @@
             <w:pPr>
               <w:pStyle w:val="Normal"/>
               <w:tabs>
+                <w:tab w:val="clear" w:pos="720"/>
                 <w:tab w:val="left" w:pos="0" w:leader="none"/>
               </w:tabs>
               <w:spacing w:lineRule="exact" w:line="280"/>
@@ -182,7 +186,7 @@
         </w:tc>
         <w:tc>
           <w:tcPr>
-            <w:tcW w:w="1438" w:type="dxa"/>
+            <w:tcW w:w="1439" w:type="dxa"/>
             <w:tcBorders/>
             <w:shd w:fill="auto" w:val="clear"/>
             <w:vAlign w:val="center"/>
@@ -252,12 +256,43 @@
           <w:sz w:val="28"/>
           <w:lang w:val="pt-BR"/>
         </w:rPr>
-        <w:t>Fiscalizado: {cnpj_fiscalizado} - {nome_fiscalizado}</w:t>
-      </w:r>
-    </w:p>
-    <w:p>
-      <w:pPr>
-        <w:pStyle w:val="Legenda"/>
+        <w:t xml:space="preserve">Fiscalizado: {cnpj_fiscalizado} – </w:t>
+      </w:r>
+      <w:r>
+        <w:rPr>
+          <w:i w:val="false"/>
+          <w:iCs/>
+          <w:sz w:val="28"/>
+          <w:lang w:val="pt-BR"/>
+        </w:rPr>
+        <w:t>{nome_fiscalizado}</w:t>
+      </w:r>
+    </w:p>
+    <w:p>
+      <w:pPr>
+        <w:pStyle w:val="Normal"/>
+        <w:jc w:val="left"/>
+        <w:rPr>
+          <w:i w:val="false"/>
+          <w:i w:val="false"/>
+          <w:iCs/>
+          <w:sz w:val="28"/>
+          <w:lang w:val="pt-BR"/>
+        </w:rPr>
+      </w:pPr>
+      <w:r>
+        <w:rPr>
+          <w:i w:val="false"/>
+          <w:iCs/>
+          <w:sz w:val="28"/>
+          <w:lang w:val="pt-BR"/>
+        </w:rPr>
+      </w:r>
+    </w:p>
+    <w:p>
+      <w:pPr>
+        <w:pStyle w:val="Normal"/>
+        <w:jc w:val="left"/>
         <w:rPr>
           <w:i w:val="false"/>
           <w:i w:val="false"/>
@@ -304,7 +339,12 @@
         </w:rPr>
       </w:pPr>
       <w:r>
-        <w:rPr/>
+        <w:rPr>
+          <w:b w:val="false"/>
+          <w:bCs w:val="false"/>
+          <w:sz w:val="36"/>
+          <w:szCs w:val="36"/>
+        </w:rPr>
       </w:r>
     </w:p>
     <w:p>
@@ -336,22 +376,27 @@
         </w:rPr>
       </w:pPr>
       <w:r>
-        <w:rPr/>
-      </w:r>
-    </w:p>
-    <w:p>
-      <w:pPr>
-        <w:pStyle w:val="Normal"/>
-        <w:jc w:val="left"/>
-        <w:rPr/>
-      </w:pPr>
-      <w:r>
         <w:rPr>
           <w:b w:val="false"/>
           <w:bCs w:val="false"/>
           <w:sz w:val="36"/>
           <w:szCs w:val="36"/>
         </w:rPr>
+      </w:r>
+    </w:p>
+    <w:p>
+      <w:pPr>
+        <w:pStyle w:val="Normal"/>
+        <w:jc w:val="left"/>
+        <w:rPr/>
+      </w:pPr>
+      <w:r>
+        <w:rPr>
+          <w:b w:val="false"/>
+          <w:bCs w:val="false"/>
+          <w:sz w:val="36"/>
+          <w:szCs w:val="36"/>
+        </w:rPr>
         <w:t>Durante esta vigilância, foram realizadas as seguintes diligências e constatações</w:t>
       </w:r>
     </w:p>
@@ -368,40 +413,26 @@
         </w:rPr>
       </w:pPr>
       <w:r>
-        <w:rPr/>
-      </w:r>
-    </w:p>
-    <w:p>
-      <w:pPr>
-        <w:pStyle w:val="Normal"/>
-        <w:jc w:val="left"/>
-        <w:rPr>
-          <w:b/>
+        <w:rPr>
           <w:b/>
           <w:bCs/>
           <w:sz w:val="26"/>
           <w:szCs w:val="26"/>
         </w:rPr>
-      </w:pPr>
-      <w:r>
-        <w:rPr/>
-      </w:r>
-    </w:p>
-    <w:p>
-      <w:pPr>
-        <w:pStyle w:val="Normal"/>
-        <w:jc w:val="left"/>
-        <w:rPr/>
-      </w:pPr>
-      <w:r>
-        <w:rPr>
+      </w:r>
+    </w:p>
+    <w:p>
+      <w:pPr>
+        <w:pStyle w:val="Normal"/>
+        <w:jc w:val="left"/>
+        <w:rPr>
+          <w:b/>
           <w:b/>
           <w:bCs/>
           <w:sz w:val="26"/>
           <w:szCs w:val="26"/>
         </w:rPr>
-        <w:t>{{rvfs:</w:t>
-      </w:r>
+      </w:pPr>
       <w:r>
         <w:rPr>
           <w:b/>
@@ -409,8 +440,14 @@
           <w:sz w:val="26"/>
           <w:szCs w:val="26"/>
         </w:rPr>
-        <w:t>Ocorrência nº;</w:t>
-      </w:r>
+      </w:r>
+    </w:p>
+    <w:p>
+      <w:pPr>
+        <w:pStyle w:val="Normal"/>
+        <w:jc w:val="left"/>
+        <w:rPr/>
+      </w:pPr>
       <w:r>
         <w:rPr>
           <w:b/>
@@ -418,7 +455,15 @@
           <w:sz w:val="26"/>
           <w:szCs w:val="26"/>
         </w:rPr>
-        <w:t>id</w:t>
+        <w:t>{{rvfs:Ocorrência nº;id:</w:t>
+      </w:r>
+      <w:r>
+        <w:rPr>
+          <w:b/>
+          <w:bCs/>
+          <w:sz w:val="18"/>
+        </w:rPr>
+        <w:t>datahora:</w:t>
       </w:r>
       <w:r>
         <w:rPr>
@@ -427,7 +472,7 @@
           <w:sz w:val="26"/>
           <w:szCs w:val="26"/>
         </w:rPr>
-        <w:t>:</w:t>
+        <w:t>descricao</w:t>
       </w:r>
       <w:r>
         <w:rPr>
@@ -435,8 +480,25 @@
           <w:bCs/>
           <w:sz w:val="18"/>
         </w:rPr>
-        <w:t>datahora:</w:t>
-      </w:r>
+        <w:t>}}</w:t>
+      </w:r>
+    </w:p>
+    <w:p>
+      <w:pPr>
+        <w:pStyle w:val="Normal"/>
+        <w:jc w:val="left"/>
+        <w:rPr/>
+      </w:pPr>
+      <w:r>
+        <w:rPr/>
+      </w:r>
+    </w:p>
+    <w:p>
+      <w:pPr>
+        <w:pStyle w:val="Normal"/>
+        <w:jc w:val="left"/>
+        <w:rPr/>
+      </w:pPr>
       <w:r>
         <w:rPr>
           <w:b/>
@@ -444,77 +506,7 @@
           <w:sz w:val="26"/>
           <w:szCs w:val="26"/>
         </w:rPr>
-        <w:t>descricao</w:t>
-      </w:r>
-      <w:r>
-        <w:rPr>
-          <w:b/>
-          <w:bCs/>
-          <w:sz w:val="18"/>
-        </w:rPr>
-        <w:t>}}</w:t>
-      </w:r>
-    </w:p>
-    <w:p>
-      <w:pPr>
-        <w:pStyle w:val="Normal"/>
-        <w:jc w:val="left"/>
-        <w:rPr/>
-      </w:pPr>
-      <w:r>
-        <w:rPr/>
-      </w:r>
-    </w:p>
-    <w:p>
-      <w:pPr>
-        <w:pStyle w:val="Normal"/>
-        <w:jc w:val="left"/>
-        <w:rPr/>
-      </w:pPr>
-      <w:r>
-        <w:rPr>
-          <w:b/>
-          <w:bCs/>
-          <w:sz w:val="26"/>
-          <w:szCs w:val="26"/>
-        </w:rPr>
-        <w:t>&lt;&lt;</w:t>
-      </w:r>
-      <w:r>
-        <w:rPr>
-          <w:b/>
-          <w:bCs/>
-          <w:sz w:val="26"/>
-          <w:szCs w:val="26"/>
-        </w:rPr>
-        <w:t>imagens</w:t>
-      </w:r>
-      <w:r>
-        <w:rPr>
-          <w:b/>
-          <w:bCs/>
-          <w:sz w:val="26"/>
-          <w:szCs w:val="26"/>
-        </w:rPr>
-        <w:t>:</w:t>
-      </w:r>
-      <w:r>
-        <w:rPr>
-          <w:b/>
-          <w:bCs/>
-          <w:sz w:val="26"/>
-          <w:szCs w:val="26"/>
-        </w:rPr>
-        <w:t>imagem:Ocorrência nº;</w:t>
-      </w:r>
-      <w:r>
-        <w:rPr>
-          <w:b/>
-          <w:bCs/>
-          <w:sz w:val="26"/>
-          <w:szCs w:val="26"/>
-        </w:rPr>
-        <w:t>rvf_id:ordem:Data;create_date</w:t>
+        <w:t>&lt;&lt;imagens:imagem:Ocorrência nº;rvf_id:ordem:Data;create_date</w:t>
       </w:r>
       <w:r>
         <w:rPr>
@@ -533,7 +525,7 @@
       <w:pgNumType w:fmt="decimal"/>
       <w:formProt w:val="false"/>
       <w:textDirection w:val="lrTb"/>
-      <w:docGrid w:type="default" w:linePitch="360" w:charSpace="4294961151"/>
+      <w:docGrid w:type="default" w:linePitch="360" w:charSpace="0"/>
     </w:sectPr>
   </w:body>
 </w:document>
@@ -767,6 +759,7 @@
     <w:rPr>
       <w:rFonts w:ascii="Times New Roman" w:hAnsi="Times New Roman" w:eastAsia="Times New Roman" w:cs="Times New Roman"/>
       <w:color w:val="00000A"/>
+      <w:kern w:val="0"/>
       <w:sz w:val="24"/>
       <w:szCs w:val="24"/>
       <w:lang w:val="pt-BR" w:eastAsia="zh-CN" w:bidi="ar-SA"/>
@@ -778,13 +771,12 @@
     <w:next w:val="Normal"/>
     <w:qFormat/>
     <w:pPr>
-      <w:keepNext/>
+      <w:keepNext w:val="true"/>
       <w:numPr>
         <w:ilvl w:val="0"/>
         <w:numId w:val="1"/>
       </w:numPr>
       <w:outlineLvl w:val="0"/>
-      <w:outlineLvl w:val="0"/>
     </w:pPr>
     <w:rPr>
       <w:b/>
@@ -797,7 +789,7 @@
     <w:next w:val="Normal"/>
     <w:qFormat/>
     <w:pPr>
-      <w:keepNext/>
+      <w:keepNext w:val="true"/>
       <w:numPr>
         <w:ilvl w:val="1"/>
         <w:numId w:val="1"/>
@@ -805,7 +797,6 @@
       <w:spacing w:lineRule="exact" w:line="280"/>
       <w:jc w:val="both"/>
       <w:outlineLvl w:val="1"/>
-      <w:outlineLvl w:val="1"/>
     </w:pPr>
     <w:rPr>
       <w:rFonts w:ascii="Arial" w:hAnsi="Arial" w:cs="Arial"/>
@@ -819,7 +810,7 @@
     <w:next w:val="Normal"/>
     <w:qFormat/>
     <w:pPr>
-      <w:keepNext/>
+      <w:keepNext w:val="true"/>
       <w:numPr>
         <w:ilvl w:val="2"/>
         <w:numId w:val="1"/>
@@ -827,7 +818,6 @@
       <w:spacing w:lineRule="exact" w:line="280"/>
       <w:jc w:val="both"/>
       <w:outlineLvl w:val="2"/>
-      <w:outlineLvl w:val="2"/>
     </w:pPr>
     <w:rPr>
       <w:rFonts w:ascii="Arial" w:hAnsi="Arial" w:cs="Arial"/>
@@ -843,13 +833,12 @@
     <w:next w:val="Normal"/>
     <w:qFormat/>
     <w:pPr>
-      <w:keepNext/>
+      <w:keepNext w:val="true"/>
       <w:numPr>
         <w:ilvl w:val="3"/>
         <w:numId w:val="1"/>
       </w:numPr>
       <w:outlineLvl w:val="3"/>
-      <w:outlineLvl w:val="3"/>
     </w:pPr>
     <w:rPr>
       <w:b/>
@@ -862,7 +851,7 @@
     <w:next w:val="Normal"/>
     <w:qFormat/>
     <w:pPr>
-      <w:keepNext/>
+      <w:keepNext w:val="true"/>
       <w:numPr>
         <w:ilvl w:val="4"/>
         <w:numId w:val="1"/>
@@ -870,7 +859,6 @@
       <w:spacing w:lineRule="exact" w:line="280"/>
       <w:jc w:val="both"/>
       <w:outlineLvl w:val="4"/>
-      <w:outlineLvl w:val="4"/>
     </w:pPr>
     <w:rPr>
       <w:rFonts w:ascii="Arial" w:hAnsi="Arial" w:cs="Arial"/>
@@ -885,8 +873,9 @@
     <w:next w:val="Normal"/>
     <w:qFormat/>
     <w:pPr>
-      <w:keepNext/>
+      <w:keepNext w:val="true"/>
       <w:tabs>
+        <w:tab w:val="clear" w:pos="720"/>
         <w:tab w:val="left" w:pos="0" w:leader="none"/>
       </w:tabs>
       <w:spacing w:lineRule="exact" w:line="280"/>
@@ -952,10 +941,10 @@
   <w:style w:type="paragraph" w:styleId="Ttulo">
     <w:name w:val="Título"/>
     <w:basedOn w:val="Normal"/>
-    <w:next w:val="Corpodetexto"/>
-    <w:qFormat/>
-    <w:pPr>
-      <w:keepNext/>
+    <w:next w:val="Corpodotexto"/>
+    <w:qFormat/>
+    <w:pPr>
+      <w:keepNext w:val="true"/>
       <w:spacing w:before="240" w:after="120"/>
     </w:pPr>
     <w:rPr>
@@ -964,7 +953,7 @@
       <w:szCs w:val="28"/>
     </w:rPr>
   </w:style>
-  <w:style w:type="paragraph" w:styleId="Corpodetexto">
+  <w:style w:type="paragraph" w:styleId="Corpodotexto">
     <w:name w:val="Body Text"/>
     <w:basedOn w:val="Normal"/>
     <w:pPr>
@@ -979,7 +968,7 @@
   </w:style>
   <w:style w:type="paragraph" w:styleId="Lista">
     <w:name w:val="List"/>
-    <w:basedOn w:val="Corpodetexto"/>
+    <w:basedOn w:val="Corpodotexto"/>
     <w:pPr/>
     <w:rPr>
       <w:rFonts w:cs="Tahoma"/>
@@ -1016,7 +1005,7 @@
     <w:basedOn w:val="Normal"/>
     <w:qFormat/>
     <w:pPr>
-      <w:keepNext/>
+      <w:keepNext w:val="true"/>
       <w:spacing w:before="240" w:after="120"/>
     </w:pPr>
     <w:rPr>
@@ -1072,7 +1061,7 @@
   </w:style>
   <w:style w:type="paragraph" w:styleId="Contedodoquadro">
     <w:name w:val="Conteúdo do quadro"/>
-    <w:basedOn w:val="Corpodetexto"/>
+    <w:basedOn w:val="Corpodotexto"/>
     <w:qFormat/>
     <w:pPr/>
     <w:rPr/>
@@ -1083,6 +1072,7 @@
     <w:pPr>
       <w:suppressLineNumbers/>
       <w:tabs>
+        <w:tab w:val="clear" w:pos="720"/>
         <w:tab w:val="center" w:pos="4323" w:leader="none"/>
         <w:tab w:val="right" w:pos="8646" w:leader="none"/>
       </w:tabs>

</xml_diff>